<commit_message>
Fixed reed switch status
</commit_message>
<xml_diff>
--- a/project.docx
+++ b/project.docx
@@ -335,211 +335,262 @@
       <w:r>
         <w:t>DS18B20</w:t>
       </w:r>
+      <w:r>
+        <w:rPr>
+          <w:rFonts w:hint="cs"/>
+          <w:rtl/>
+          <w:lang w:bidi="fa-IR"/>
+        </w:rPr>
+        <w:t xml:space="preserve">جهت اندازه گیری دمای هوا و از سنسور فراصوت </w:t>
+      </w:r>
+      <w:r>
+        <w:t>HC-</w:t>
+      </w:r>
+      <w:r>
+        <w:rPr>
+          <w:lang w:bidi="fa-IR"/>
+        </w:rPr>
+        <w:t>SR05</w:t>
+      </w:r>
+      <w:r>
+        <w:rPr>
+          <w:rFonts w:hint="cs"/>
+          <w:rtl/>
+          <w:lang w:bidi="fa-IR"/>
+        </w:rPr>
+        <w:t xml:space="preserve"> جهت اندازه گیری مقدار آب موجود در مخزن استفاده می</w:t>
+      </w:r>
+      <w:r>
+        <w:rPr>
+          <w:rtl/>
+          <w:lang w:bidi="fa-IR"/>
+        </w:rPr>
+        <w:softHyphen/>
+      </w:r>
+      <w:r>
+        <w:rPr>
+          <w:rFonts w:hint="cs"/>
+          <w:rtl/>
+          <w:lang w:bidi="fa-IR"/>
+        </w:rPr>
+        <w:t>شود. همچنین از یک پمپ آب جهت</w:t>
+      </w:r>
+      <w:r>
+        <w:rPr>
+          <w:rFonts w:hint="cs"/>
+          <w:rtl/>
+          <w:lang w:bidi="fa-IR"/>
+        </w:rPr>
+        <w:t xml:space="preserve"> تنظیم</w:t>
+      </w:r>
+      <w:r>
+        <w:rPr>
+          <w:rFonts w:hint="cs"/>
+          <w:rtl/>
+          <w:lang w:bidi="fa-IR"/>
+        </w:rPr>
+        <w:t xml:space="preserve"> رطوبت خاک و از یک فن کوچک جهت کنترل دمای هوا استفاده می</w:t>
+      </w:r>
+      <w:r>
+        <w:rPr>
+          <w:rtl/>
+          <w:lang w:bidi="fa-IR"/>
+        </w:rPr>
+        <w:softHyphen/>
+      </w:r>
+      <w:r>
+        <w:rPr>
+          <w:rFonts w:hint="cs"/>
+          <w:rtl/>
+          <w:lang w:bidi="fa-IR"/>
+        </w:rPr>
+        <w:t xml:space="preserve">شود. یک نمایشگر </w:t>
+      </w:r>
+      <w:r>
+        <w:rPr>
+          <w:lang w:bidi="fa-IR"/>
+        </w:rPr>
+        <w:t>LCD16*2</w:t>
+      </w:r>
+      <w:r>
+        <w:rPr>
+          <w:rFonts w:hint="cs"/>
+          <w:rtl/>
+          <w:lang w:bidi="fa-IR"/>
+        </w:rPr>
+        <w:t xml:space="preserve"> به همراه تبدیل </w:t>
+      </w:r>
+      <w:r>
+        <w:rPr>
+          <w:lang w:bidi="fa-IR"/>
+        </w:rPr>
+        <w:t>I2C</w:t>
+      </w:r>
+      <w:r>
+        <w:rPr>
+          <w:rFonts w:hint="cs"/>
+          <w:rtl/>
+          <w:lang w:bidi="fa-IR"/>
+        </w:rPr>
+        <w:t xml:space="preserve"> جهت نمایش اطلاعات مورد استفاده قرار می</w:t>
+      </w:r>
+      <w:r>
+        <w:rPr>
+          <w:rtl/>
+          <w:lang w:bidi="fa-IR"/>
+        </w:rPr>
+        <w:softHyphen/>
+      </w:r>
+      <w:r>
+        <w:rPr>
+          <w:rFonts w:hint="cs"/>
+          <w:rtl/>
+          <w:lang w:bidi="fa-IR"/>
+        </w:rPr>
+        <w:t>گیرد.</w:t>
+      </w:r>
+    </w:p>
+    <w:p>
+      <w:pPr>
+        <w:pStyle w:val="Heading3"/>
+        <w:rPr>
+          <w:rtl/>
+          <w:lang w:bidi="fa-IR"/>
+        </w:rPr>
+      </w:pPr>
+      <w:r>
+        <w:rPr>
+          <w:rFonts w:hint="cs"/>
+          <w:rtl/>
+          <w:lang w:bidi="fa-IR"/>
+        </w:rPr>
+        <w:t>امنیت خانه</w:t>
+      </w:r>
+    </w:p>
+    <w:p>
+      <w:pPr>
+        <w:jc w:val="left"/>
+        <w:rPr>
+          <w:color w:val="FF0000"/>
+          <w:lang w:bidi="fa-IR"/>
+        </w:rPr>
+      </w:pPr>
+      <w:r>
+        <w:rPr>
+          <w:rFonts w:hint="cs"/>
+          <w:rtl/>
+          <w:lang w:bidi="fa-IR"/>
+        </w:rPr>
+        <w:t xml:space="preserve">در زمینه ی امنیت خانه از سنسور </w:t>
+      </w:r>
+      <w:r>
+        <w:rPr>
+          <w:lang w:bidi="fa-IR"/>
+        </w:rPr>
+        <w:t>re</w:t>
+      </w:r>
+      <w:r>
+        <w:rPr>
+          <w:lang w:bidi="fa-IR"/>
+        </w:rPr>
+        <w:t>e</w:t>
+      </w:r>
+      <w:r>
+        <w:rPr>
+          <w:lang w:bidi="fa-IR"/>
+        </w:rPr>
+        <w:t xml:space="preserve">d switch </w:t>
+      </w:r>
+      <w:r>
+        <w:rPr>
+          <w:rFonts w:hint="cs"/>
+          <w:rtl/>
+          <w:lang w:bidi="fa-IR"/>
+        </w:rPr>
+        <w:t xml:space="preserve"> جهت تولید دزدگیر، از سنسور </w:t>
+      </w:r>
+      <w:r>
+        <w:rPr>
+          <w:lang w:bidi="fa-IR"/>
+        </w:rPr>
+        <w:t>PIR</w:t>
+      </w:r>
+      <w:r>
+        <w:rPr>
+          <w:rFonts w:hint="cs"/>
+          <w:rtl/>
+          <w:lang w:bidi="fa-IR"/>
+        </w:rPr>
+        <w:t xml:space="preserve"> جهت روشن کردن چراغ و </w:t>
+      </w:r>
+      <w:r>
+        <w:rPr>
+          <w:rFonts w:hint="cs"/>
+          <w:rtl/>
+          <w:lang w:bidi="fa-IR"/>
+        </w:rPr>
+        <w:t xml:space="preserve"> از سنسور </w:t>
+      </w:r>
+      <w:r>
+        <w:rPr>
+          <w:lang w:bidi="fa-IR"/>
+        </w:rPr>
+        <w:t>MQ-5</w:t>
+      </w:r>
+      <w:r>
+        <w:rPr>
+          <w:rFonts w:hint="cs"/>
+          <w:rtl/>
+          <w:lang w:bidi="fa-IR"/>
+        </w:rPr>
+        <w:t xml:space="preserve"> جهت اندازه گیری کیفیت هوا استفاده می</w:t>
+      </w:r>
+      <w:r>
+        <w:rPr>
+          <w:rtl/>
+          <w:lang w:bidi="fa-IR"/>
+        </w:rPr>
+        <w:softHyphen/>
+      </w:r>
+      <w:r>
+        <w:rPr>
+          <w:rFonts w:hint="cs"/>
+          <w:rtl/>
+          <w:lang w:bidi="fa-IR"/>
+        </w:rPr>
+        <w:t xml:space="preserve">شود همچنین از یک </w:t>
+      </w:r>
+      <w:r>
+        <w:rPr>
+          <w:lang w:bidi="fa-IR"/>
+        </w:rPr>
+        <w:t>buzzer</w:t>
+      </w:r>
+      <w:r>
+        <w:rPr>
+          <w:rFonts w:hint="cs"/>
+          <w:rtl/>
+          <w:lang w:bidi="fa-IR"/>
+        </w:rPr>
+        <w:t xml:space="preserve"> جهت اطلاع رسانی نامناسب بودن کیفیت هوا استفاده می</w:t>
+      </w:r>
+      <w:r>
+        <w:rPr>
+          <w:rtl/>
+          <w:lang w:bidi="fa-IR"/>
+        </w:rPr>
+        <w:softHyphen/>
+      </w:r>
+      <w:r>
+        <w:rPr>
+          <w:rFonts w:hint="cs"/>
+          <w:rtl/>
+          <w:lang w:bidi="fa-IR"/>
+        </w:rPr>
+        <w:t>شود.</w:t>
+      </w:r>
       <w:bookmarkStart w:id="0" w:name="_GoBack"/>
       <w:bookmarkEnd w:id="0"/>
-      <w:r>
-        <w:rPr>
-          <w:rFonts w:hint="cs"/>
-          <w:rtl/>
-          <w:lang w:bidi="fa-IR"/>
-        </w:rPr>
-        <w:t xml:space="preserve">جهت اندازه گیری دمای هوا و از سنسور فراصوت </w:t>
-      </w:r>
-      <w:r>
-        <w:t>HC-</w:t>
-      </w:r>
-      <w:r>
-        <w:rPr>
-          <w:lang w:bidi="fa-IR"/>
-        </w:rPr>
-        <w:t>SR05</w:t>
-      </w:r>
-      <w:r>
-        <w:rPr>
-          <w:rFonts w:hint="cs"/>
-          <w:rtl/>
-          <w:lang w:bidi="fa-IR"/>
-        </w:rPr>
-        <w:t xml:space="preserve"> جهت اندازه گیری مقدار آب موجود در مخزن استفاده می</w:t>
-      </w:r>
-      <w:r>
-        <w:rPr>
-          <w:rtl/>
-          <w:lang w:bidi="fa-IR"/>
-        </w:rPr>
-        <w:softHyphen/>
-      </w:r>
-      <w:r>
-        <w:rPr>
-          <w:rFonts w:hint="cs"/>
-          <w:rtl/>
-          <w:lang w:bidi="fa-IR"/>
-        </w:rPr>
-        <w:t>شود. همچنین از یک پمپ آب جهت رطوبت خاک و از یک فن کوچک جهت کنترل دمای هوا استفاده می</w:t>
-      </w:r>
-      <w:r>
-        <w:rPr>
-          <w:rtl/>
-          <w:lang w:bidi="fa-IR"/>
-        </w:rPr>
-        <w:softHyphen/>
-      </w:r>
-      <w:r>
-        <w:rPr>
-          <w:rFonts w:hint="cs"/>
-          <w:rtl/>
-          <w:lang w:bidi="fa-IR"/>
-        </w:rPr>
-        <w:t xml:space="preserve">شود. یک نمایشگر </w:t>
-      </w:r>
-      <w:r>
-        <w:rPr>
-          <w:lang w:bidi="fa-IR"/>
-        </w:rPr>
-        <w:t>LCD16*2</w:t>
-      </w:r>
-      <w:r>
-        <w:rPr>
-          <w:rFonts w:hint="cs"/>
-          <w:rtl/>
-          <w:lang w:bidi="fa-IR"/>
-        </w:rPr>
-        <w:t xml:space="preserve"> به همراه تبدیل </w:t>
-      </w:r>
-      <w:r>
-        <w:rPr>
-          <w:lang w:bidi="fa-IR"/>
-        </w:rPr>
-        <w:t>I2C</w:t>
-      </w:r>
-      <w:r>
-        <w:rPr>
-          <w:rFonts w:hint="cs"/>
-          <w:rtl/>
-          <w:lang w:bidi="fa-IR"/>
-        </w:rPr>
-        <w:t xml:space="preserve"> جهت نمایش اطلاعات مورد استفاده قرار می</w:t>
-      </w:r>
-      <w:r>
-        <w:rPr>
-          <w:rtl/>
-          <w:lang w:bidi="fa-IR"/>
-        </w:rPr>
-        <w:softHyphen/>
-      </w:r>
-      <w:r>
-        <w:rPr>
-          <w:rFonts w:hint="cs"/>
-          <w:rtl/>
-          <w:lang w:bidi="fa-IR"/>
-        </w:rPr>
-        <w:t>گیرد.</w:t>
-      </w:r>
-    </w:p>
-    <w:p>
-      <w:pPr>
-        <w:pStyle w:val="Heading3"/>
-        <w:rPr>
-          <w:rtl/>
-          <w:lang w:bidi="fa-IR"/>
-        </w:rPr>
-      </w:pPr>
-      <w:r>
-        <w:rPr>
-          <w:rFonts w:hint="cs"/>
-          <w:rtl/>
-          <w:lang w:bidi="fa-IR"/>
-        </w:rPr>
-        <w:t>امنیت خانه</w:t>
-      </w:r>
-    </w:p>
-    <w:p>
-      <w:pPr>
-        <w:rPr>
-          <w:color w:val="FF0000"/>
-          <w:lang w:bidi="fa-IR"/>
-        </w:rPr>
-      </w:pPr>
-      <w:r>
-        <w:rPr>
-          <w:rFonts w:hint="cs"/>
-          <w:rtl/>
-          <w:lang w:bidi="fa-IR"/>
-        </w:rPr>
-        <w:t xml:space="preserve">در زمینه ی امنیت خانه از سنسور </w:t>
-      </w:r>
-      <w:r>
-        <w:rPr>
-          <w:lang w:bidi="fa-IR"/>
-        </w:rPr>
-        <w:t xml:space="preserve">read switch </w:t>
-      </w:r>
-      <w:r>
-        <w:rPr>
-          <w:rFonts w:hint="cs"/>
-          <w:rtl/>
-          <w:lang w:bidi="fa-IR"/>
-        </w:rPr>
-        <w:t xml:space="preserve"> جهت تولید دزدگیر و از سنسور </w:t>
-      </w:r>
-      <w:r>
-        <w:rPr>
-          <w:lang w:bidi="fa-IR"/>
-        </w:rPr>
-        <w:t>MQ-5</w:t>
-      </w:r>
-      <w:r>
-        <w:rPr>
-          <w:rFonts w:hint="cs"/>
-          <w:rtl/>
-          <w:lang w:bidi="fa-IR"/>
-        </w:rPr>
-        <w:t xml:space="preserve"> جهت اندازه گیری کیفیت هوا استفاده می</w:t>
-      </w:r>
-      <w:r>
-        <w:rPr>
-          <w:rtl/>
-          <w:lang w:bidi="fa-IR"/>
-        </w:rPr>
-        <w:softHyphen/>
-      </w:r>
-      <w:r>
-        <w:rPr>
-          <w:rFonts w:hint="cs"/>
-          <w:rtl/>
-          <w:lang w:bidi="fa-IR"/>
-        </w:rPr>
-        <w:t xml:space="preserve">شود همچنین از یک </w:t>
-      </w:r>
-      <w:r>
-        <w:rPr>
-          <w:lang w:bidi="fa-IR"/>
-        </w:rPr>
-        <w:t>buzzer</w:t>
-      </w:r>
-      <w:r>
-        <w:rPr>
-          <w:rFonts w:hint="cs"/>
-          <w:rtl/>
-          <w:lang w:bidi="fa-IR"/>
-        </w:rPr>
-        <w:t xml:space="preserve"> جهت اطلاع رسانی نامناسب بودن کیفیت هوا استفاده می</w:t>
-      </w:r>
-      <w:r>
-        <w:rPr>
-          <w:rtl/>
-          <w:lang w:bidi="fa-IR"/>
-        </w:rPr>
-        <w:softHyphen/>
-      </w:r>
-      <w:r>
-        <w:rPr>
-          <w:rFonts w:hint="cs"/>
-          <w:rtl/>
-          <w:lang w:bidi="fa-IR"/>
-        </w:rPr>
-        <w:t>شود.</w:t>
-      </w:r>
       <w:r>
         <w:rPr>
           <w:noProof/>

</xml_diff>